<commit_message>
Actualización de los casos de uso textuales
Finalización de los casos de uso textuales, revisión, mejoramiento de
los mismos
</commit_message>
<xml_diff>
--- a/Doc-SW Biblioteaca/Casos de Uso Textuales/(UC-01) Ingresar Libro.docx
+++ b/Doc-SW Biblioteaca/Casos de Uso Textuales/(UC-01) Ingresar Libro.docx
@@ -53,8 +53,6 @@
         </w:rPr>
         <w:t>nuevo Libro</w:t>
       </w:r>
-      <w:bookmarkStart w:id="0" w:name="_GoBack"/>
-      <w:bookmarkEnd w:id="0"/>
     </w:p>
     <w:p>
       <w:pPr>
@@ -200,213 +198,183 @@
           <w:p>
             <w:pPr>
               <w:spacing w:line="240" w:lineRule="auto"/>
-            </w:pPr>
-            <w:r>
-              <w:t>1- El administrador inicia el sistema.</w:t>
-            </w:r>
-          </w:p>
-          <w:p>
-            <w:pPr>
-              <w:spacing w:line="240" w:lineRule="auto"/>
-            </w:pPr>
-            <w:r>
-              <w:t>2- El administrador ingresa el nombre de usuario y la contraseña de administrador.</w:t>
-            </w:r>
-          </w:p>
-          <w:p>
-            <w:pPr>
-              <w:spacing w:line="240" w:lineRule="auto"/>
-            </w:pPr>
-            <w:r>
-              <w:t xml:space="preserve">3- El administrador ingresar al </w:t>
-            </w:r>
-            <w:r>
-              <w:t>módulo</w:t>
-            </w:r>
-            <w:r>
-              <w:t xml:space="preserve"> de </w:t>
-            </w:r>
-            <w:r>
-              <w:t>inserción</w:t>
-            </w:r>
-            <w:r>
-              <w:t xml:space="preserve"> de </w:t>
-            </w:r>
-            <w:r>
-              <w:t>artículos</w:t>
-            </w:r>
-            <w:r>
-              <w:t xml:space="preserve"> nuevos</w:t>
-            </w:r>
-          </w:p>
-          <w:p>
-            <w:pPr>
-              <w:spacing w:line="240" w:lineRule="auto"/>
-            </w:pPr>
-            <w:r>
-              <w:t xml:space="preserve">4- El administrador selecciona un </w:t>
+              <w:jc w:val="both"/>
+            </w:pPr>
+            <w:r>
+              <w:t>1</w:t>
+            </w:r>
+            <w:r>
+              <w:t>- El</w:t>
+            </w:r>
+            <w:r>
+              <w:t xml:space="preserve"> administrador se encarga de llenar el </w:t>
+            </w:r>
+            <w:r>
+              <w:t>formulario,</w:t>
+            </w:r>
+            <w:r>
+              <w:t xml:space="preserve"> digita el título, autor,</w:t>
+            </w:r>
+            <w:r>
+              <w:t xml:space="preserve"> </w:t>
+            </w:r>
+            <w:r>
+              <w:t xml:space="preserve">la publicación, la </w:t>
+            </w:r>
+            <w:r>
+              <w:t>editorial</w:t>
+            </w:r>
+            <w:r>
+              <w:t xml:space="preserve">, </w:t>
+            </w:r>
+            <w:r>
+              <w:t>el ISBN</w:t>
+            </w:r>
+            <w:r>
+              <w:t>,</w:t>
+            </w:r>
+            <w:r>
+              <w:t xml:space="preserve"> </w:t>
+            </w:r>
+            <w:r>
+              <w:t>escribe la fecha de ingreso</w:t>
+            </w:r>
+            <w:r>
+              <w:t xml:space="preserve">, </w:t>
+            </w:r>
+            <w:r>
+              <w:t>algunas notas sobre el libro, este puede ser opcional</w:t>
+            </w:r>
+            <w:r>
+              <w:t>,</w:t>
+            </w:r>
+            <w:r>
+              <w:t xml:space="preserve"> </w:t>
+            </w:r>
+            <w:r>
+              <w:t>el precio</w:t>
+            </w:r>
+            <w:r>
+              <w:t>, este puede ser opcional</w:t>
+            </w:r>
+            <w:r>
+              <w:t xml:space="preserve"> también.</w:t>
+            </w:r>
+          </w:p>
+          <w:p>
+            <w:pPr>
+              <w:spacing w:line="240" w:lineRule="auto"/>
+              <w:jc w:val="both"/>
+            </w:pPr>
+            <w:r>
+              <w:t xml:space="preserve">2- </w:t>
+            </w:r>
+            <w:r>
+              <w:t xml:space="preserve">El administrador selecciona un </w:t>
             </w:r>
             <w:proofErr w:type="spellStart"/>
             <w:r>
               <w:t>codBarras</w:t>
             </w:r>
             <w:proofErr w:type="spellEnd"/>
-          </w:p>
-          <w:p>
-            <w:pPr>
-              <w:spacing w:line="240" w:lineRule="auto"/>
-            </w:pPr>
-            <w:r>
-              <w:t>5- El administrador digita el título del libro</w:t>
-            </w:r>
-          </w:p>
-          <w:p>
-            <w:pPr>
-              <w:spacing w:line="240" w:lineRule="auto"/>
-            </w:pPr>
-            <w:r>
-              <w:t>6- El administrador digita el autor del libro</w:t>
-            </w:r>
-          </w:p>
-          <w:p>
-            <w:pPr>
-              <w:spacing w:line="240" w:lineRule="auto"/>
-            </w:pPr>
-            <w:r>
-              <w:t>7- El administrador escribe la publicación del libro</w:t>
-            </w:r>
-          </w:p>
-          <w:p>
-            <w:pPr>
-              <w:spacing w:line="240" w:lineRule="auto"/>
-            </w:pPr>
-            <w:r>
-              <w:t>8- El administrador selecciona el idioma del libro</w:t>
-            </w:r>
-          </w:p>
-          <w:p>
-            <w:pPr>
-              <w:spacing w:line="240" w:lineRule="auto"/>
-            </w:pPr>
-            <w:r>
-              <w:t>9- El administrador selecciona la materia del libro</w:t>
-            </w:r>
-          </w:p>
-          <w:p>
-            <w:pPr>
-              <w:spacing w:line="240" w:lineRule="auto"/>
-            </w:pPr>
-            <w:r>
-              <w:t>10- El administrador escribe el editorial del libro</w:t>
-            </w:r>
-          </w:p>
-          <w:p>
-            <w:pPr>
-              <w:spacing w:line="240" w:lineRule="auto"/>
-            </w:pPr>
-            <w:r>
-              <w:t>11- El administrador digita el precio del libro, este puede ser opcional</w:t>
-            </w:r>
-          </w:p>
-          <w:p>
-            <w:pPr>
-              <w:spacing w:line="240" w:lineRule="auto"/>
-            </w:pPr>
-            <w:r>
-              <w:t>12- El administrador escribe el ISBN del libro</w:t>
-            </w:r>
-          </w:p>
-          <w:p>
-            <w:pPr>
-              <w:spacing w:line="240" w:lineRule="auto"/>
-            </w:pPr>
-            <w:r>
-              <w:t>13- El administrador selecciona la localización del libro</w:t>
-            </w:r>
-          </w:p>
-          <w:p>
-            <w:pPr>
-              <w:spacing w:line="240" w:lineRule="auto"/>
-            </w:pPr>
-            <w:r>
-              <w:t>14- El administrador selecciona el estante del libro</w:t>
-            </w:r>
-          </w:p>
-          <w:p>
-            <w:pPr>
-              <w:spacing w:line="240" w:lineRule="auto"/>
-            </w:pPr>
-            <w:r>
-              <w:t>15- El administrador selecciona la colección a la cual pertenece el libro y selecciona si es permanente o no</w:t>
-            </w:r>
-          </w:p>
-          <w:p>
-            <w:pPr>
-              <w:spacing w:line="240" w:lineRule="auto"/>
-            </w:pPr>
-            <w:r>
-              <w:t>16- El administrador selecciona la categoría del libro</w:t>
-            </w:r>
-          </w:p>
-          <w:p>
-            <w:pPr>
-              <w:spacing w:line="240" w:lineRule="auto"/>
-            </w:pPr>
-            <w:r>
-              <w:t>17- El administrador escribe algunas notas sobre el libro, este puede ser opcional</w:t>
-            </w:r>
-          </w:p>
-          <w:p>
-            <w:pPr>
-              <w:spacing w:line="240" w:lineRule="auto"/>
-            </w:pPr>
-            <w:r>
-              <w:t>18- El administrador escribe la fecha de ingreso del libro</w:t>
-            </w:r>
-          </w:p>
-          <w:p>
-            <w:pPr>
-              <w:spacing w:line="240" w:lineRule="auto"/>
-            </w:pPr>
-            <w:r>
-              <w:t>19- El administrador presiona el botón de guardar</w:t>
-            </w:r>
-          </w:p>
-          <w:p>
-            <w:pPr>
-              <w:spacing w:line="240" w:lineRule="auto"/>
-            </w:pPr>
-            <w:r>
-              <w:t>20- El sistema verifica los datos digitados para comprobar errores de escritura</w:t>
-            </w:r>
-          </w:p>
-          <w:p>
-            <w:pPr>
-              <w:spacing w:line="240" w:lineRule="auto"/>
-            </w:pPr>
-            <w:r>
-              <w:t>21- El sistema guarda el nuevo registro en la base de datos</w:t>
-            </w:r>
-          </w:p>
-          <w:p>
-            <w:pPr>
-              <w:spacing w:line="240" w:lineRule="auto"/>
-            </w:pPr>
-            <w:r>
-              <w:t>22- El sistema muestra un mensaje de confirmación de ingreso del nuevo libro</w:t>
-            </w:r>
-          </w:p>
-          <w:p>
-            <w:pPr>
-              <w:spacing w:line="240" w:lineRule="auto"/>
-            </w:pPr>
-            <w:r>
-              <w:t>23- El sistema limpia los campos de ingreso de texto</w:t>
-            </w:r>
-          </w:p>
-          <w:p>
-            <w:pPr>
-              <w:spacing w:line="240" w:lineRule="auto"/>
+            <w:r>
+              <w:t xml:space="preserve"> el idioma, la materia, la localización, el estante,</w:t>
+            </w:r>
+            <w:r>
+              <w:t xml:space="preserve"> la categoría</w:t>
+            </w:r>
+            <w:r>
+              <w:t>,</w:t>
+            </w:r>
+            <w:r>
+              <w:t xml:space="preserve"> </w:t>
+            </w:r>
+            <w:r>
+              <w:t>la colección a la cual pertenece y si es permanente o no</w:t>
+            </w:r>
+            <w:r>
+              <w:t>.</w:t>
+            </w:r>
+          </w:p>
+          <w:p>
+            <w:pPr>
+              <w:spacing w:line="240" w:lineRule="auto"/>
+              <w:jc w:val="both"/>
+            </w:pPr>
+            <w:r>
+              <w:t>3</w:t>
+            </w:r>
+            <w:r>
+              <w:t>- El administrador</w:t>
+            </w:r>
+            <w:r>
+              <w:t xml:space="preserve"> envía la información del formulario. </w:t>
+            </w:r>
+          </w:p>
+          <w:p>
+            <w:pPr>
+              <w:spacing w:line="240" w:lineRule="auto"/>
+              <w:jc w:val="both"/>
+            </w:pPr>
+            <w:r>
+              <w:t>4</w:t>
+            </w:r>
+            <w:r>
+              <w:t>- El sistema verifica los datos digitados para comprobar errores de escritura</w:t>
+            </w:r>
+            <w:r>
+              <w:t>.</w:t>
+            </w:r>
+          </w:p>
+          <w:p>
+            <w:pPr>
+              <w:spacing w:line="240" w:lineRule="auto"/>
+              <w:jc w:val="both"/>
+            </w:pPr>
+            <w:r>
+              <w:t>5</w:t>
+            </w:r>
+            <w:r>
+              <w:t>- El sistema guarda el nuevo registro</w:t>
+            </w:r>
+            <w:r>
+              <w:t>.</w:t>
+            </w:r>
+          </w:p>
+          <w:p>
+            <w:pPr>
+              <w:spacing w:line="240" w:lineRule="auto"/>
+              <w:jc w:val="both"/>
+            </w:pPr>
+            <w:r>
+              <w:t>6</w:t>
+            </w:r>
+            <w:r>
+              <w:t>- El sistema muestra un mensaje de confirmación de ingreso del nuevo libro</w:t>
+            </w:r>
+            <w:r>
+              <w:t>.</w:t>
+            </w:r>
+          </w:p>
+          <w:p>
+            <w:pPr>
+              <w:spacing w:line="240" w:lineRule="auto"/>
+              <w:jc w:val="both"/>
+            </w:pPr>
+            <w:r>
+              <w:t>7</w:t>
+            </w:r>
+            <w:r>
+              <w:t>- El sistema limpia los campos de ingreso de texto</w:t>
+            </w:r>
+            <w:r>
+              <w:t>.</w:t>
+            </w:r>
+          </w:p>
+          <w:p>
+            <w:pPr>
+              <w:spacing w:line="240" w:lineRule="auto"/>
+              <w:jc w:val="both"/>
             </w:pPr>
           </w:p>
         </w:tc>
@@ -425,6 +393,7 @@
           <w:p>
             <w:pPr>
               <w:spacing w:line="240" w:lineRule="auto"/>
+              <w:jc w:val="both"/>
             </w:pPr>
             <w:r>
               <w:rPr>
@@ -450,73 +419,126 @@
           <w:p>
             <w:pPr>
               <w:spacing w:line="240" w:lineRule="auto"/>
-            </w:pPr>
-            <w:r>
-              <w:t>20a- El sistema muestra un mensaje de alerta por verificación de tipo de datos</w:t>
-            </w:r>
-          </w:p>
-          <w:p>
-            <w:pPr>
-              <w:spacing w:line="240" w:lineRule="auto"/>
-            </w:pPr>
-            <w:r>
-              <w:t xml:space="preserve">    1- El administrador debe volver a escribir los datos de acuerdo al formato establecido(solo                             número, letras, número y letras, sin caracteres especiales)</w:t>
-            </w:r>
-          </w:p>
-          <w:p>
-            <w:pPr>
-              <w:spacing w:line="240" w:lineRule="auto"/>
+              <w:jc w:val="both"/>
+            </w:pPr>
+            <w:r>
+              <w:t>4</w:t>
+            </w:r>
+            <w:r>
+              <w:t>a- El sistema muestra un mensaje de alerta por verificación de tipo de datos</w:t>
+            </w:r>
+            <w:r>
+              <w:t>.</w:t>
+            </w:r>
+          </w:p>
+          <w:p>
+            <w:pPr>
+              <w:spacing w:line="240" w:lineRule="auto"/>
+              <w:jc w:val="both"/>
+            </w:pPr>
+            <w:r>
+              <w:t xml:space="preserve">    1- El administrador debe volver a escribir los datos de acuerdo al formato </w:t>
+            </w:r>
+            <w:r>
+              <w:t>establecido (</w:t>
+            </w:r>
+            <w:r>
+              <w:t>solo                             número, letras, número y letras, sin caracteres especiales)</w:t>
+            </w:r>
+            <w:r>
+              <w:t>.</w:t>
+            </w:r>
+          </w:p>
+          <w:p>
+            <w:pPr>
+              <w:spacing w:line="240" w:lineRule="auto"/>
+              <w:jc w:val="both"/>
             </w:pPr>
             <w:r>
               <w:t xml:space="preserve">    2- El administrador no realiza el registro del nuevo libro</w:t>
             </w:r>
-          </w:p>
-          <w:p>
-            <w:pPr>
-              <w:spacing w:line="240" w:lineRule="auto"/>
-            </w:pPr>
-            <w:r>
-              <w:t>20.b- El sistema muestra un mensaje de alerta debido a que se dejaron campos requeridos sin llenar</w:t>
-            </w:r>
-          </w:p>
-          <w:p>
-            <w:pPr>
-              <w:spacing w:line="240" w:lineRule="auto"/>
+            <w:r>
+              <w:t>.</w:t>
+            </w:r>
+            <w:bookmarkStart w:id="0" w:name="_GoBack"/>
+            <w:bookmarkEnd w:id="0"/>
+          </w:p>
+          <w:p>
+            <w:pPr>
+              <w:spacing w:line="240" w:lineRule="auto"/>
+              <w:jc w:val="both"/>
+            </w:pPr>
+            <w:r>
+              <w:t>4. b</w:t>
+            </w:r>
+            <w:r>
+              <w:t>- El sistema muestra un mensaje de alerta debido a que se dejaron campos requeridos sin llenar</w:t>
+            </w:r>
+            <w:r>
+              <w:t>.</w:t>
+            </w:r>
+          </w:p>
+          <w:p>
+            <w:pPr>
+              <w:spacing w:line="240" w:lineRule="auto"/>
+              <w:jc w:val="both"/>
             </w:pPr>
             <w:r>
               <w:t xml:space="preserve">   1- El administrador llena los campos correspondientes</w:t>
             </w:r>
-          </w:p>
-          <w:p>
-            <w:pPr>
-              <w:spacing w:line="240" w:lineRule="auto"/>
+            <w:r>
+              <w:t>.</w:t>
+            </w:r>
+          </w:p>
+          <w:p>
+            <w:pPr>
+              <w:spacing w:line="240" w:lineRule="auto"/>
+              <w:jc w:val="both"/>
             </w:pPr>
             <w:r>
               <w:t xml:space="preserve">   2- El administrador no realiza el registro del nuevo libro</w:t>
             </w:r>
-          </w:p>
-          <w:p>
-            <w:pPr>
-              <w:spacing w:line="240" w:lineRule="auto"/>
-            </w:pPr>
-            <w:r>
-              <w:t>21a- El sistema no puede conectarse a la base de datos</w:t>
-            </w:r>
-          </w:p>
-          <w:p>
-            <w:pPr>
-              <w:spacing w:line="240" w:lineRule="auto"/>
+            <w:r>
+              <w:t>.</w:t>
+            </w:r>
+          </w:p>
+          <w:p>
+            <w:pPr>
+              <w:spacing w:line="240" w:lineRule="auto"/>
+              <w:jc w:val="both"/>
+            </w:pPr>
+            <w:r>
+              <w:t>5</w:t>
+            </w:r>
+            <w:r>
+              <w:t>a- El sistema no puede conectarse a la base de datos</w:t>
+            </w:r>
+            <w:r>
+              <w:t>.</w:t>
+            </w:r>
+          </w:p>
+          <w:p>
+            <w:pPr>
+              <w:spacing w:line="240" w:lineRule="auto"/>
+              <w:jc w:val="both"/>
             </w:pPr>
             <w:r>
               <w:t xml:space="preserve">   1- El sistema envía un mensaje de error de conexión</w:t>
             </w:r>
-          </w:p>
-          <w:p>
-            <w:pPr>
-              <w:spacing w:line="240" w:lineRule="auto"/>
+            <w:r>
+              <w:t>.</w:t>
+            </w:r>
+          </w:p>
+          <w:p>
+            <w:pPr>
+              <w:spacing w:line="240" w:lineRule="auto"/>
+              <w:jc w:val="both"/>
             </w:pPr>
             <w:r>
               <w:t xml:space="preserve">   2- El sistema no envía el mensaje de confirmación del ingreso del nuevo libro</w:t>
+            </w:r>
+            <w:r>
+              <w:t>.</w:t>
             </w:r>
           </w:p>
         </w:tc>
@@ -795,7 +817,6 @@
   <w:style w:type="character" w:default="1" w:styleId="Fuentedeprrafopredeter">
     <w:name w:val="Default Paragraph Font"/>
     <w:uiPriority w:val="1"/>
-    <w:semiHidden/>
     <w:unhideWhenUsed/>
   </w:style>
   <w:style w:type="table" w:default="1" w:styleId="Tablanormal">
@@ -1140,7 +1161,6 @@
   <w:style w:type="character" w:default="1" w:styleId="Fuentedeprrafopredeter">
     <w:name w:val="Default Paragraph Font"/>
     <w:uiPriority w:val="1"/>
-    <w:semiHidden/>
     <w:unhideWhenUsed/>
   </w:style>
   <w:style w:type="table" w:default="1" w:styleId="Tablanormal">

</xml_diff>